<commit_message>
Update result d and e
Update result d and e
</commit_message>
<xml_diff>
--- a/Project_4/Results 219_d and e.docx
+++ b/Project_4/Results 219_d and e.docx
@@ -42,7 +42,17 @@
           <w:sz w:val="26"/>
           <w:szCs w:val="26"/>
         </w:rPr>
-        <w:t>Ans d)</w:t>
+        <w:t>Ans e</w:t>
+      </w:r>
+      <w:bookmarkStart w:id="0" w:name="_GoBack"/>
+      <w:bookmarkEnd w:id="0"/>
+      <w:r>
+        <w:rPr>
+          <w:rFonts w:ascii="Times New Roman" w:hAnsi="Times New Roman" w:cs="Times New Roman"/>
+          <w:sz w:val="26"/>
+          <w:szCs w:val="26"/>
+        </w:rPr>
+        <w:t>)</w:t>
       </w:r>
     </w:p>
     <w:p>
@@ -139,14 +149,7 @@
           <w:sz w:val="26"/>
           <w:szCs w:val="26"/>
         </w:rPr>
-        <w:t xml:space="preserve">Performing Analysis for </w:t>
-      </w:r>
-      <w:r>
-        <w:rPr>
-          <w:sz w:val="26"/>
-          <w:szCs w:val="26"/>
-        </w:rPr>
-        <w:t>SVD</w:t>
+        <w:t>Performing Analysis for SVD</w:t>
       </w:r>
     </w:p>
     <w:p>
@@ -4017,6 +4020,7 @@
       <w:r>
         <w:rPr>
           <w:rFonts w:ascii="Times New Roman" w:hAnsi="Times New Roman" w:cs="Times New Roman"/>
+          <w:noProof/>
           <w:sz w:val="26"/>
           <w:szCs w:val="26"/>
         </w:rPr>
@@ -4114,6 +4118,40 @@
           <w:sz w:val="26"/>
           <w:szCs w:val="26"/>
         </w:rPr>
+        <w:t xml:space="preserve"> (Plotting graph between 20 to 30 only)</w:t>
+      </w:r>
+    </w:p>
+    <w:p>
+      <w:pPr>
+        <w:rPr>
+          <w:rFonts w:ascii="Times New Roman" w:hAnsi="Times New Roman" w:cs="Times New Roman"/>
+          <w:sz w:val="26"/>
+          <w:szCs w:val="26"/>
+        </w:rPr>
+      </w:pPr>
+    </w:p>
+    <w:p>
+      <w:pPr>
+        <w:rPr>
+          <w:rFonts w:ascii="Times New Roman" w:hAnsi="Times New Roman" w:cs="Times New Roman"/>
+          <w:sz w:val="26"/>
+          <w:szCs w:val="26"/>
+        </w:rPr>
+      </w:pPr>
+      <w:r>
+        <w:rPr>
+          <w:rFonts w:ascii="Times New Roman" w:hAnsi="Times New Roman" w:cs="Times New Roman"/>
+          <w:sz w:val="26"/>
+          <w:szCs w:val="26"/>
+        </w:rPr>
+        <w:t>Optimum k = 22</w:t>
+      </w:r>
+      <w:r>
+        <w:rPr>
+          <w:rFonts w:ascii="Times New Roman" w:hAnsi="Times New Roman" w:cs="Times New Roman"/>
+          <w:sz w:val="26"/>
+          <w:szCs w:val="26"/>
+        </w:rPr>
         <w:t xml:space="preserve"> (</w:t>
       </w:r>
       <w:r>
@@ -4122,56 +4160,6 @@
           <w:sz w:val="26"/>
           <w:szCs w:val="26"/>
         </w:rPr>
-        <w:t>Plotting graph between 20 to 30 only</w:t>
-      </w:r>
-      <w:r>
-        <w:rPr>
-          <w:rFonts w:ascii="Times New Roman" w:hAnsi="Times New Roman" w:cs="Times New Roman"/>
-          <w:sz w:val="26"/>
-          <w:szCs w:val="26"/>
-        </w:rPr>
-        <w:t>)</w:t>
-      </w:r>
-    </w:p>
-    <w:p>
-      <w:pPr>
-        <w:rPr>
-          <w:rFonts w:ascii="Times New Roman" w:hAnsi="Times New Roman" w:cs="Times New Roman"/>
-          <w:sz w:val="26"/>
-          <w:szCs w:val="26"/>
-        </w:rPr>
-      </w:pPr>
-    </w:p>
-    <w:p>
-      <w:pPr>
-        <w:rPr>
-          <w:rFonts w:ascii="Times New Roman" w:hAnsi="Times New Roman" w:cs="Times New Roman"/>
-          <w:sz w:val="26"/>
-          <w:szCs w:val="26"/>
-        </w:rPr>
-      </w:pPr>
-      <w:r>
-        <w:rPr>
-          <w:rFonts w:ascii="Times New Roman" w:hAnsi="Times New Roman" w:cs="Times New Roman"/>
-          <w:sz w:val="26"/>
-          <w:szCs w:val="26"/>
-        </w:rPr>
-        <w:t>Optimum k = 22</w:t>
-      </w:r>
-      <w:r>
-        <w:rPr>
-          <w:rFonts w:ascii="Times New Roman" w:hAnsi="Times New Roman" w:cs="Times New Roman"/>
-          <w:sz w:val="26"/>
-          <w:szCs w:val="26"/>
-        </w:rPr>
-        <w:t xml:space="preserve"> (</w:t>
-      </w:r>
-      <w:r>
-        <w:rPr>
-          <w:rFonts w:ascii="Times New Roman" w:hAnsi="Times New Roman" w:cs="Times New Roman"/>
-          <w:sz w:val="26"/>
-          <w:szCs w:val="26"/>
-        </w:rPr>
         <w:t>Both values are high)</w:t>
       </w:r>
       <w:r>
@@ -4229,6 +4217,7 @@
       <w:r>
         <w:rPr>
           <w:rFonts w:ascii="Times New Roman" w:hAnsi="Times New Roman" w:cs="Times New Roman"/>
+          <w:noProof/>
           <w:sz w:val="26"/>
           <w:szCs w:val="26"/>
         </w:rPr>
@@ -4321,8 +4310,6 @@
         </w:rPr>
         <w:t>For best value of K = 22, scores are :</w:t>
       </w:r>
-      <w:bookmarkStart w:id="0" w:name="_GoBack"/>
-      <w:bookmarkEnd w:id="0"/>
     </w:p>
     <w:p>
       <w:pPr>
@@ -4560,7 +4547,39 @@
           <w:sz w:val="26"/>
           <w:szCs w:val="26"/>
         </w:rPr>
-        <w:t>9526  i.e. 9526 docs correctly clustered</w:t>
+        <w:t>10233</w:t>
+      </w:r>
+      <w:r>
+        <w:rPr>
+          <w:rFonts w:ascii="Times New Roman" w:hAnsi="Times New Roman" w:cs="Times New Roman"/>
+          <w:sz w:val="26"/>
+          <w:szCs w:val="26"/>
+        </w:rPr>
+        <w:t xml:space="preserve">  i.e. </w:t>
+      </w:r>
+      <w:r>
+        <w:rPr>
+          <w:rFonts w:ascii="Times New Roman" w:hAnsi="Times New Roman" w:cs="Times New Roman"/>
+          <w:sz w:val="26"/>
+          <w:szCs w:val="26"/>
+        </w:rPr>
+        <w:t>10233</w:t>
+      </w:r>
+      <w:r>
+        <w:rPr>
+          <w:rFonts w:ascii="Times New Roman" w:hAnsi="Times New Roman" w:cs="Times New Roman"/>
+          <w:sz w:val="26"/>
+          <w:szCs w:val="26"/>
+        </w:rPr>
+        <w:t xml:space="preserve"> </w:t>
+      </w:r>
+      <w:r>
+        <w:rPr>
+          <w:rFonts w:ascii="Times New Roman" w:hAnsi="Times New Roman" w:cs="Times New Roman"/>
+          <w:sz w:val="26"/>
+          <w:szCs w:val="26"/>
+        </w:rPr>
+        <w:t>docs correctly clustered</w:t>
       </w:r>
     </w:p>
     <w:p>
@@ -5129,7 +5148,15 @@
           <w:sz w:val="26"/>
           <w:szCs w:val="26"/>
         </w:rPr>
-        <w:t xml:space="preserve">1714 </w:t>
+        <w:t>1007</w:t>
+      </w:r>
+      <w:r>
+        <w:rPr>
+          <w:rFonts w:ascii="Times New Roman" w:hAnsi="Times New Roman" w:cs="Times New Roman"/>
+          <w:sz w:val="26"/>
+          <w:szCs w:val="26"/>
+        </w:rPr>
+        <w:t xml:space="preserve"> </w:t>
       </w:r>
       <w:r>
         <w:rPr>
@@ -5153,7 +5180,15 @@
           <w:sz w:val="26"/>
           <w:szCs w:val="26"/>
         </w:rPr>
-        <w:t xml:space="preserve">1007   </w:t>
+        <w:t>1714</w:t>
+      </w:r>
+      <w:r>
+        <w:rPr>
+          <w:rFonts w:ascii="Times New Roman" w:hAnsi="Times New Roman" w:cs="Times New Roman"/>
+          <w:sz w:val="26"/>
+          <w:szCs w:val="26"/>
+        </w:rPr>
+        <w:t xml:space="preserve">   </w:t>
       </w:r>
       <w:r>
         <w:rPr>
@@ -5579,15 +5614,6 @@
         </w:rPr>
         <w:t>usted mutual info score -- ', 0.37765619407508566)</w:t>
       </w:r>
-    </w:p>
-    <w:p>
-      <w:pPr>
-        <w:rPr>
-          <w:rFonts w:ascii="Times New Roman" w:hAnsi="Times New Roman" w:cs="Times New Roman"/>
-          <w:sz w:val="26"/>
-          <w:szCs w:val="26"/>
-        </w:rPr>
-      </w:pPr>
     </w:p>
     <w:p>
       <w:pPr>

</xml_diff>